<commit_message>
update picture JUnit test
</commit_message>
<xml_diff>
--- a/src/test/resources/template/render_picture.docx
+++ b/src/test/resources/template/render_picture.docx
@@ -181,8 +181,132 @@
 <w:ftr xmlns:wpc="http://schemas.microsoft.com/office/word/2010/wordprocessingCanvas" xmlns:mo="http://schemas.microsoft.com/office/mac/office/2008/main" xmlns:mc="http://schemas.openxmlformats.org/markup-compatibility/2006" xmlns:mv="urn:schemas-microsoft-com:mac:vml" xmlns:o="urn:schemas-microsoft-com:office:office" xmlns:r="http://schemas.openxmlformats.org/officeDocument/2006/relationships" xmlns:m="http://schemas.openxmlformats.org/officeDocument/2006/math" xmlns:v="urn:schemas-microsoft-com:vml" xmlns:wp14="http://schemas.microsoft.com/office/word/2010/wordprocessingDrawing" xmlns:wp="http://schemas.openxmlformats.org/drawingml/2006/wordprocessingDrawing" xmlns:w10="urn:schemas-microsoft-com:office:word" xmlns:w="http://schemas.openxmlformats.org/wordprocessingml/2006/main" xmlns:w14="http://schemas.microsoft.com/office/word/2010/wordml" xmlns:wpg="http://schemas.microsoft.com/office/word/2010/wordprocessingGroup" xmlns:wpi="http://schemas.microsoft.com/office/word/2010/wordprocessingInk" xmlns:wne="http://schemas.microsoft.com/office/word/2006/wordml" xmlns:wps="http://schemas.microsoft.com/office/word/2010/wordprocessingShape" mc:Ignorable="w14 wp14">
   <w:p>
     <w:pPr>
+      <w:rPr>
+        <w:sz w:val="18"/>
+        <w:szCs w:val="18"/>
+      </w:rPr>
+    </w:pPr>
+    <w:r>
+      <w:rPr>
+        <w:rFonts w:hint="eastAsia"/>
+        <w:sz w:val="18"/>
+        <w:szCs w:val="18"/>
+      </w:rPr>
+      <w:t>{{@</w:t>
+    </w:r>
+    <w:proofErr w:type="spellStart"/>
+    <w:proofErr w:type="gramStart"/>
+    <w:r>
+      <w:rPr>
+        <w:rFonts w:hint="eastAsia"/>
+        <w:sz w:val="18"/>
+        <w:szCs w:val="18"/>
+      </w:rPr>
+      <w:t>localPicture</w:t>
+    </w:r>
+    <w:proofErr w:type="spellEnd"/>
+    <w:proofErr w:type="gramEnd"/>
+    <w:r>
+      <w:rPr>
+        <w:rFonts w:hint="eastAsia"/>
+        <w:sz w:val="18"/>
+        <w:szCs w:val="18"/>
+      </w:rPr>
+      <w:t>}}{{@</w:t>
+    </w:r>
+    <w:proofErr w:type="spellStart"/>
+    <w:proofErr w:type="gramStart"/>
+    <w:r>
+      <w:rPr>
+        <w:rFonts w:hint="eastAsia"/>
+        <w:sz w:val="18"/>
+        <w:szCs w:val="18"/>
+      </w:rPr>
+      <w:t>localBytePicture</w:t>
+    </w:r>
+    <w:proofErr w:type="spellEnd"/>
+    <w:proofErr w:type="gramEnd"/>
+    <w:r>
+      <w:rPr>
+        <w:rFonts w:hint="eastAsia"/>
+        <w:sz w:val="18"/>
+        <w:szCs w:val="18"/>
+      </w:rPr>
+      <w:t>}}{{@</w:t>
+    </w:r>
+    <w:proofErr w:type="spellStart"/>
+    <w:proofErr w:type="gramStart"/>
+    <w:r>
+      <w:rPr>
+        <w:rFonts w:hint="eastAsia"/>
+        <w:sz w:val="18"/>
+        <w:szCs w:val="18"/>
+      </w:rPr>
+      <w:t>urlPicture</w:t>
+    </w:r>
+    <w:proofErr w:type="spellEnd"/>
+    <w:proofErr w:type="gramEnd"/>
+    <w:r>
+      <w:rPr>
+        <w:rFonts w:hint="eastAsia"/>
+        <w:sz w:val="18"/>
+        <w:szCs w:val="18"/>
+      </w:rPr>
+      <w:t>}}{{@</w:t>
+    </w:r>
+    <w:proofErr w:type="spellStart"/>
+    <w:proofErr w:type="gramStart"/>
+    <w:r>
+      <w:rPr>
+        <w:rFonts w:hint="eastAsia"/>
+        <w:sz w:val="18"/>
+        <w:szCs w:val="18"/>
+      </w:rPr>
+      <w:t>bufferImagePicture</w:t>
+    </w:r>
+    <w:proofErr w:type="spellEnd"/>
+    <w:proofErr w:type="gramEnd"/>
+    <w:r>
+      <w:rPr>
+        <w:rFonts w:hint="eastAsia"/>
+        <w:sz w:val="18"/>
+        <w:szCs w:val="18"/>
+      </w:rPr>
+      <w:t>}}</w:t>
+    </w:r>
+    <w:r>
+      <w:rPr>
+        <w:rFonts w:hint="eastAsia"/>
+        <w:sz w:val="18"/>
+        <w:szCs w:val="18"/>
+      </w:rPr>
+      <w:t>{{@</w:t>
+    </w:r>
+    <w:proofErr w:type="gramStart"/>
+    <w:r>
+      <w:rPr>
+        <w:rFonts w:hint="eastAsia"/>
+        <w:sz w:val="18"/>
+        <w:szCs w:val="18"/>
+      </w:rPr>
+      <w:t>image</w:t>
+    </w:r>
+    <w:proofErr w:type="gramEnd"/>
+    <w:r>
+      <w:rPr>
+        <w:rFonts w:hint="eastAsia"/>
+        <w:sz w:val="18"/>
+        <w:szCs w:val="18"/>
+      </w:rPr>
+      <w:t>}}</w:t>
+    </w:r>
+  </w:p>
+  <w:p>
+    <w:pPr>
       <w:pStyle w:val="a3"/>
     </w:pPr>
+    <w:bookmarkStart w:id="0" w:name="_GoBack"/>
+    <w:bookmarkEnd w:id="0"/>
   </w:p>
 </w:ftr>
 </file>
@@ -340,8 +464,6 @@
       </w:rPr>
       <w:t>image</w:t>
     </w:r>
-    <w:bookmarkStart w:id="0" w:name="_GoBack"/>
-    <w:bookmarkEnd w:id="0"/>
     <w:proofErr w:type="gramEnd"/>
     <w:r>
       <w:rPr>

</xml_diff>